<commit_message>
nll vs pll update
</commit_message>
<xml_diff>
--- a/lacrosse/lacrosse_pll_vs_nll/lacrosse_pll_vs_nll_t-test_worksheet.docx
+++ b/lacrosse/lacrosse_pll_vs_nll/lacrosse_pll_vs_nll_t-test_worksheet.docx
@@ -2,6 +2,228 @@
 <file path=word/document.xml><?xml version="1.0" encoding="utf-8"?>
 <w:document xmlns:wpc="http://schemas.microsoft.com/office/word/2010/wordprocessingCanvas" xmlns:cx="http://schemas.microsoft.com/office/drawing/2014/chartex" xmlns:cx1="http://schemas.microsoft.com/office/drawing/2015/9/8/chartex" xmlns:mc="http://schemas.openxmlformats.org/markup-compatibility/2006" xmlns:o="urn:schemas-microsoft-com:office:office" xmlns:r="http://schemas.openxmlformats.org/officeDocument/2006/relationships" xmlns:m="http://schemas.openxmlformats.org/officeDocument/2006/math" xmlns:v="urn:schemas-microsoft-com:vml" xmlns:wp14="http://schemas.microsoft.com/office/word/2010/wordprocessingDrawing" xmlns:wp="http://schemas.openxmlformats.org/drawingml/2006/wordprocessingDrawing" xmlns:w10="urn:schemas-microsoft-com:office:word" xmlns:w="http://schemas.openxmlformats.org/wordprocessingml/2006/main" xmlns:w14="http://schemas.microsoft.com/office/word/2010/wordml" xmlns:w15="http://schemas.microsoft.com/office/word/2012/wordml" xmlns:w16se="http://schemas.microsoft.com/office/word/2015/wordml/symex" xmlns:wpg="http://schemas.microsoft.com/office/word/2010/wordprocessingGroup" xmlns:wpi="http://schemas.microsoft.com/office/word/2010/wordprocessingInk" xmlns:wne="http://schemas.microsoft.com/office/word/2006/wordml" xmlns:wps="http://schemas.microsoft.com/office/word/2010/wordprocessingShape" mc:Ignorable="w14 w15 w16se wp14">
   <w:body>
+    <w:p>
+      <w:pPr>
+        <w:pStyle w:val="ListParagraph"/>
+        <w:ind w:left="360"/>
+        <w:jc w:val="both"/>
+        <w:rPr>
+          <w:rFonts w:asciiTheme="minorHAnsi" w:hAnsiTheme="minorHAnsi"/>
+          <w:sz w:val="22"/>
+        </w:rPr>
+      </w:pPr>
+      <w:r>
+        <w:rPr>
+          <w:rFonts w:asciiTheme="minorHAnsi" w:hAnsiTheme="minorHAnsi"/>
+          <w:sz w:val="22"/>
+        </w:rPr>
+        <w:t xml:space="preserve">This statistics worksheet examines the goals and shots in two prominent lacrosse leagues: </w:t>
+      </w:r>
+      <w:proofErr w:type="gramStart"/>
+      <w:r>
+        <w:rPr>
+          <w:rFonts w:asciiTheme="minorHAnsi" w:hAnsiTheme="minorHAnsi"/>
+          <w:sz w:val="22"/>
+        </w:rPr>
+        <w:t>the</w:t>
+      </w:r>
+      <w:proofErr w:type="gramEnd"/>
+      <w:r>
+        <w:rPr>
+          <w:rFonts w:asciiTheme="minorHAnsi" w:hAnsiTheme="minorHAnsi"/>
+          <w:sz w:val="22"/>
+        </w:rPr>
+        <w:t xml:space="preserve"> Premier Lacrosse League (PLL) and the National Lacrosse League (NLL). The PLL and NLL are highly regarded professional lacrosse leagues that feature top-tier athletes from around the world. </w:t>
+      </w:r>
+      <w:r>
+        <w:rPr>
+          <w:rFonts w:asciiTheme="minorHAnsi" w:hAnsiTheme="minorHAnsi"/>
+          <w:sz w:val="22"/>
+        </w:rPr>
+        <w:t xml:space="preserve">The </w:t>
+      </w:r>
+      <w:r>
+        <w:rPr>
+          <w:rFonts w:asciiTheme="minorHAnsi" w:hAnsiTheme="minorHAnsi"/>
+          <w:sz w:val="22"/>
+        </w:rPr>
+        <w:t>N</w:t>
+      </w:r>
+      <w:r>
+        <w:rPr>
+          <w:rFonts w:asciiTheme="minorHAnsi" w:hAnsiTheme="minorHAnsi"/>
+          <w:sz w:val="22"/>
+        </w:rPr>
+        <w:t xml:space="preserve">LL is </w:t>
+      </w:r>
+      <w:r>
+        <w:rPr>
+          <w:rFonts w:asciiTheme="minorHAnsi" w:hAnsiTheme="minorHAnsi"/>
+          <w:sz w:val="22"/>
+        </w:rPr>
+        <w:t xml:space="preserve">a box lacrosse league that is </w:t>
+      </w:r>
+      <w:r>
+        <w:rPr>
+          <w:rFonts w:asciiTheme="minorHAnsi" w:hAnsiTheme="minorHAnsi"/>
+          <w:sz w:val="22"/>
+        </w:rPr>
+        <w:t xml:space="preserve">played in an indoor, smaller field while the </w:t>
+      </w:r>
+      <w:r>
+        <w:rPr>
+          <w:rFonts w:asciiTheme="minorHAnsi" w:hAnsiTheme="minorHAnsi"/>
+          <w:sz w:val="22"/>
+        </w:rPr>
+        <w:t>P</w:t>
+      </w:r>
+      <w:r>
+        <w:rPr>
+          <w:rFonts w:asciiTheme="minorHAnsi" w:hAnsiTheme="minorHAnsi"/>
+          <w:sz w:val="22"/>
+        </w:rPr>
+        <w:t>LL</w:t>
+      </w:r>
+      <w:r>
+        <w:rPr>
+          <w:rFonts w:asciiTheme="minorHAnsi" w:hAnsiTheme="minorHAnsi"/>
+          <w:sz w:val="22"/>
+        </w:rPr>
+        <w:t xml:space="preserve"> is a field lacrosse league that</w:t>
+      </w:r>
+      <w:r>
+        <w:rPr>
+          <w:rFonts w:asciiTheme="minorHAnsi" w:hAnsiTheme="minorHAnsi"/>
+          <w:sz w:val="22"/>
+        </w:rPr>
+        <w:t xml:space="preserve"> plays on an outdoor field with </w:t>
+      </w:r>
+      <w:r>
+        <w:rPr>
+          <w:rFonts w:asciiTheme="minorHAnsi" w:hAnsiTheme="minorHAnsi"/>
+          <w:sz w:val="22"/>
+        </w:rPr>
+        <w:t xml:space="preserve">larger </w:t>
+      </w:r>
+      <w:r>
+        <w:rPr>
+          <w:rFonts w:asciiTheme="minorHAnsi" w:hAnsiTheme="minorHAnsi"/>
+          <w:sz w:val="22"/>
+        </w:rPr>
+        <w:t>dimensions</w:t>
+      </w:r>
+      <w:r>
+        <w:rPr>
+          <w:rFonts w:asciiTheme="minorHAnsi" w:hAnsiTheme="minorHAnsi"/>
+          <w:sz w:val="22"/>
+        </w:rPr>
+        <w:t xml:space="preserve">. </w:t>
+      </w:r>
+      <w:r>
+        <w:rPr>
+          <w:rFonts w:asciiTheme="minorHAnsi" w:hAnsiTheme="minorHAnsi"/>
+          <w:sz w:val="22"/>
+        </w:rPr>
+        <w:t>This worksheet will provide a</w:t>
+      </w:r>
+      <w:r>
+        <w:rPr>
+          <w:rFonts w:asciiTheme="minorHAnsi" w:hAnsiTheme="minorHAnsi"/>
+          <w:sz w:val="22"/>
+        </w:rPr>
+        <w:t>n</w:t>
+      </w:r>
+      <w:r>
+        <w:rPr>
+          <w:rFonts w:asciiTheme="minorHAnsi" w:hAnsiTheme="minorHAnsi"/>
+          <w:sz w:val="22"/>
+        </w:rPr>
+        <w:t xml:space="preserve"> analysis of goal-scoring </w:t>
+      </w:r>
+      <w:r>
+        <w:rPr>
+          <w:rFonts w:asciiTheme="minorHAnsi" w:hAnsiTheme="minorHAnsi"/>
+          <w:sz w:val="22"/>
+        </w:rPr>
+        <w:t>with</w:t>
+      </w:r>
+      <w:r>
+        <w:rPr>
+          <w:rFonts w:asciiTheme="minorHAnsi" w:hAnsiTheme="minorHAnsi"/>
+          <w:sz w:val="22"/>
+        </w:rPr>
+        <w:t>in these leagues</w:t>
+      </w:r>
+      <w:r>
+        <w:rPr>
+          <w:rFonts w:asciiTheme="minorHAnsi" w:hAnsiTheme="minorHAnsi"/>
+          <w:sz w:val="22"/>
+        </w:rPr>
+        <w:t>.</w:t>
+      </w:r>
+      <w:r>
+        <w:rPr>
+          <w:rFonts w:asciiTheme="minorHAnsi" w:hAnsiTheme="minorHAnsi"/>
+          <w:sz w:val="22"/>
+        </w:rPr>
+        <w:t xml:space="preserve"> </w:t>
+      </w:r>
+      <w:r>
+        <w:rPr>
+          <w:rFonts w:asciiTheme="minorHAnsi" w:hAnsiTheme="minorHAnsi"/>
+          <w:sz w:val="22"/>
+        </w:rPr>
+        <w:t xml:space="preserve">The data is collected from the PLL and NLL website for all games in the 2021-2022 season and is stored in the file </w:t>
+      </w:r>
+      <w:r>
+        <w:rPr>
+          <w:rFonts w:asciiTheme="minorHAnsi" w:hAnsiTheme="minorHAnsi"/>
+          <w:b/>
+          <w:bCs/>
+          <w:sz w:val="22"/>
+        </w:rPr>
+        <w:t>lacrosse_pll_nll_2021-2022.csv</w:t>
+      </w:r>
+      <w:r>
+        <w:rPr>
+          <w:rFonts w:asciiTheme="minorHAnsi" w:hAnsiTheme="minorHAnsi"/>
+          <w:sz w:val="22"/>
+        </w:rPr>
+        <w:t xml:space="preserve">.  The </w:t>
+      </w:r>
+      <w:r>
+        <w:rPr>
+          <w:rFonts w:asciiTheme="minorHAnsi" w:hAnsiTheme="minorHAnsi"/>
+          <w:i/>
+          <w:iCs/>
+          <w:sz w:val="22"/>
+        </w:rPr>
+        <w:t>League</w:t>
+      </w:r>
+      <w:r>
+        <w:rPr>
+          <w:rFonts w:asciiTheme="minorHAnsi" w:hAnsiTheme="minorHAnsi"/>
+          <w:sz w:val="22"/>
+        </w:rPr>
+        <w:t xml:space="preserve"> variable codes whether each game was played in the NLL or PLL and the total goals scored (both teams) is in </w:t>
+      </w:r>
+      <w:r>
+        <w:rPr>
+          <w:rFonts w:asciiTheme="minorHAnsi" w:hAnsiTheme="minorHAnsi"/>
+          <w:i/>
+          <w:iCs/>
+          <w:sz w:val="22"/>
+        </w:rPr>
+        <w:t>goals</w:t>
+      </w:r>
+      <w:r>
+        <w:rPr>
+          <w:rFonts w:asciiTheme="minorHAnsi" w:hAnsiTheme="minorHAnsi"/>
+          <w:sz w:val="22"/>
+        </w:rPr>
+        <w:t>.</w:t>
+      </w:r>
+    </w:p>
     <w:p>
       <w:pPr>
         <w:pStyle w:val="ListParagraph"/>
@@ -36,177 +258,12 @@
             <v:path o:extrusionok="f" gradientshapeok="t" o:connecttype="rect"/>
             <o:lock v:ext="edit" aspectratio="t"/>
           </v:shapetype>
-          <v:shape id="_x0000_s1027" type="#_x0000_t75" alt="" style="position:absolute;left:0;text-align:left;margin-left:275.25pt;margin-top:75.75pt;width:225.75pt;height:196.25pt;z-index:251663360;mso-wrap-edited:f;mso-width-percent:0;mso-height-percent:0;mso-position-horizontal-relative:margin;mso-position-vertical-relative:margin;mso-width-percent:0;mso-height-percent:0">
+          <v:shape id="_x0000_s1027" type="#_x0000_t75" alt="" style="position:absolute;left:0;text-align:left;margin-left:316.55pt;margin-top:98.45pt;width:225.75pt;height:196.25pt;z-index:251663360;mso-wrap-edited:f;mso-width-percent:0;mso-height-percent:0;mso-position-horizontal-relative:margin;mso-position-vertical-relative:margin;mso-width-percent:0;mso-height-percent:0">
             <v:imagedata r:id="rId7" o:title="cowan_graphGoal"/>
             <w10:wrap type="square" anchorx="margin" anchory="margin"/>
           </v:shape>
         </w:pict>
       </w:r>
-      <w:r>
-        <w:rPr>
-          <w:rFonts w:asciiTheme="minorHAnsi" w:hAnsiTheme="minorHAnsi"/>
-          <w:sz w:val="22"/>
-        </w:rPr>
-        <w:t xml:space="preserve">This statistics worksheet examines the goals and shots in two prominent lacrosse leagues: the Premier Lacrosse League (PLL) and the National Lacrosse League (NLL). The PLL and NLL are highly regarded professional lacrosse leagues that feature top-tier athletes from around the world. </w:t>
-      </w:r>
-      <w:r>
-        <w:rPr>
-          <w:rFonts w:asciiTheme="minorHAnsi" w:hAnsiTheme="minorHAnsi"/>
-          <w:sz w:val="22"/>
-        </w:rPr>
-        <w:t xml:space="preserve">The </w:t>
-      </w:r>
-      <w:r>
-        <w:rPr>
-          <w:rFonts w:asciiTheme="minorHAnsi" w:hAnsiTheme="minorHAnsi"/>
-          <w:sz w:val="22"/>
-        </w:rPr>
-        <w:t>N</w:t>
-      </w:r>
-      <w:r>
-        <w:rPr>
-          <w:rFonts w:asciiTheme="minorHAnsi" w:hAnsiTheme="minorHAnsi"/>
-          <w:sz w:val="22"/>
-        </w:rPr>
-        <w:t xml:space="preserve">LL is </w:t>
-      </w:r>
-      <w:r>
-        <w:rPr>
-          <w:rFonts w:asciiTheme="minorHAnsi" w:hAnsiTheme="minorHAnsi"/>
-          <w:sz w:val="22"/>
-        </w:rPr>
-        <w:t xml:space="preserve">a box lacrosse league that is </w:t>
-      </w:r>
-      <w:r>
-        <w:rPr>
-          <w:rFonts w:asciiTheme="minorHAnsi" w:hAnsiTheme="minorHAnsi"/>
-          <w:sz w:val="22"/>
-        </w:rPr>
-        <w:t xml:space="preserve">played in an indoor, smaller field while the </w:t>
-      </w:r>
-      <w:r>
-        <w:rPr>
-          <w:rFonts w:asciiTheme="minorHAnsi" w:hAnsiTheme="minorHAnsi"/>
-          <w:sz w:val="22"/>
-        </w:rPr>
-        <w:t>P</w:t>
-      </w:r>
-      <w:r>
-        <w:rPr>
-          <w:rFonts w:asciiTheme="minorHAnsi" w:hAnsiTheme="minorHAnsi"/>
-          <w:sz w:val="22"/>
-        </w:rPr>
-        <w:t>LL</w:t>
-      </w:r>
-      <w:r>
-        <w:rPr>
-          <w:rFonts w:asciiTheme="minorHAnsi" w:hAnsiTheme="minorHAnsi"/>
-          <w:sz w:val="22"/>
-        </w:rPr>
-        <w:t xml:space="preserve"> is a field lacrosse league that</w:t>
-      </w:r>
-      <w:r>
-        <w:rPr>
-          <w:rFonts w:asciiTheme="minorHAnsi" w:hAnsiTheme="minorHAnsi"/>
-          <w:sz w:val="22"/>
-        </w:rPr>
-        <w:t xml:space="preserve"> plays on an outdoor field with </w:t>
-      </w:r>
-      <w:r>
-        <w:rPr>
-          <w:rFonts w:asciiTheme="minorHAnsi" w:hAnsiTheme="minorHAnsi"/>
-          <w:sz w:val="22"/>
-        </w:rPr>
-        <w:t xml:space="preserve">larger </w:t>
-      </w:r>
-      <w:r>
-        <w:rPr>
-          <w:rFonts w:asciiTheme="minorHAnsi" w:hAnsiTheme="minorHAnsi"/>
-          <w:sz w:val="22"/>
-        </w:rPr>
-        <w:t>dimensions</w:t>
-      </w:r>
-      <w:r>
-        <w:rPr>
-          <w:rFonts w:asciiTheme="minorHAnsi" w:hAnsiTheme="minorHAnsi"/>
-          <w:sz w:val="22"/>
-        </w:rPr>
-        <w:t xml:space="preserve">. </w:t>
-      </w:r>
-      <w:r>
-        <w:rPr>
-          <w:rFonts w:asciiTheme="minorHAnsi" w:hAnsiTheme="minorHAnsi"/>
-          <w:sz w:val="22"/>
-        </w:rPr>
-        <w:t>This worksheet will provide a</w:t>
-      </w:r>
-      <w:r>
-        <w:rPr>
-          <w:rFonts w:asciiTheme="minorHAnsi" w:hAnsiTheme="minorHAnsi"/>
-          <w:sz w:val="22"/>
-        </w:rPr>
-        <w:t>n</w:t>
-      </w:r>
-      <w:r>
-        <w:rPr>
-          <w:rFonts w:asciiTheme="minorHAnsi" w:hAnsiTheme="minorHAnsi"/>
-          <w:sz w:val="22"/>
-        </w:rPr>
-        <w:t xml:space="preserve"> analysis of goal-scoring </w:t>
-      </w:r>
-      <w:r>
-        <w:rPr>
-          <w:rFonts w:asciiTheme="minorHAnsi" w:hAnsiTheme="minorHAnsi"/>
-          <w:sz w:val="22"/>
-        </w:rPr>
-        <w:t>with</w:t>
-      </w:r>
-      <w:r>
-        <w:rPr>
-          <w:rFonts w:asciiTheme="minorHAnsi" w:hAnsiTheme="minorHAnsi"/>
-          <w:sz w:val="22"/>
-        </w:rPr>
-        <w:t>in these leagues</w:t>
-      </w:r>
-      <w:r>
-        <w:rPr>
-          <w:rFonts w:asciiTheme="minorHAnsi" w:hAnsiTheme="minorHAnsi"/>
-          <w:sz w:val="22"/>
-        </w:rPr>
-        <w:t>.</w:t>
-      </w:r>
-      <w:r>
-        <w:rPr>
-          <w:rFonts w:asciiTheme="minorHAnsi" w:hAnsiTheme="minorHAnsi"/>
-          <w:sz w:val="22"/>
-        </w:rPr>
-        <w:t xml:space="preserve"> The data is collected from the PLL and NLL website. Specificall</w:t>
-      </w:r>
-      <w:r>
-        <w:rPr>
-          <w:rFonts w:asciiTheme="minorHAnsi" w:hAnsiTheme="minorHAnsi"/>
-          <w:sz w:val="22"/>
-        </w:rPr>
-        <w:t xml:space="preserve">y, all games played in the 2021-2022 </w:t>
-      </w:r>
-      <w:r>
-        <w:rPr>
-          <w:rFonts w:asciiTheme="minorHAnsi" w:hAnsiTheme="minorHAnsi"/>
-          <w:sz w:val="22"/>
-        </w:rPr>
-        <w:t>season.</w:t>
-      </w:r>
-    </w:p>
-    <w:p>
-      <w:pPr>
-        <w:pStyle w:val="ListParagraph"/>
-        <w:ind w:left="360"/>
-        <w:jc w:val="both"/>
-        <w:rPr>
-          <w:rFonts w:asciiTheme="minorHAnsi" w:hAnsiTheme="minorHAnsi"/>
-          <w:sz w:val="22"/>
-        </w:rPr>
-      </w:pPr>
       <w:r>
         <w:rPr>
           <w:rFonts w:ascii="Segoe UI" w:eastAsia="Times New Roman" w:hAnsi="Segoe UI" w:cs="Segoe UI"/>
@@ -307,7 +364,7 @@
               </wp:anchor>
             </w:drawing>
           </mc:Choice>
-          <mc:Fallback xmlns:w16sdtdh="http://schemas.microsoft.com/office/word/2020/wordml/sdtdatahash" xmlns:w16du="http://schemas.microsoft.com/office/word/2023/wordml/word16du" xmlns:w16="http://schemas.microsoft.com/office/word/2018/wordml" xmlns:w16cid="http://schemas.microsoft.com/office/word/2016/wordml/cid" xmlns:w16cex="http://schemas.microsoft.com/office/word/2018/wordml/cex" xmlns:oel="http://schemas.microsoft.com/office/2019/extlst" xmlns:am3d="http://schemas.microsoft.com/office/drawing/2017/model3d" xmlns:aink="http://schemas.microsoft.com/office/drawing/2016/ink" xmlns:cx8="http://schemas.microsoft.com/office/drawing/2016/5/14/chartex" xmlns:cx7="http://schemas.microsoft.com/office/drawing/2016/5/13/chartex" xmlns:cx6="http://schemas.microsoft.com/office/drawing/2016/5/12/chartex" xmlns:cx5="http://schemas.microsoft.com/office/drawing/2016/5/11/chartex" xmlns:cx4="http://schemas.microsoft.com/office/drawing/2016/5/10/chartex" xmlns:cx3="http://schemas.microsoft.com/office/drawing/2016/5/9/chartex" xmlns:cx2="http://schemas.microsoft.com/office/drawing/2015/10/21/chartex">
+          <mc:Fallback xmlns:cx2="http://schemas.microsoft.com/office/drawing/2015/10/21/chartex" xmlns:cx3="http://schemas.microsoft.com/office/drawing/2016/5/9/chartex" xmlns:cx4="http://schemas.microsoft.com/office/drawing/2016/5/10/chartex" xmlns:cx5="http://schemas.microsoft.com/office/drawing/2016/5/11/chartex" xmlns:cx6="http://schemas.microsoft.com/office/drawing/2016/5/12/chartex" xmlns:cx7="http://schemas.microsoft.com/office/drawing/2016/5/13/chartex" xmlns:cx8="http://schemas.microsoft.com/office/drawing/2016/5/14/chartex" xmlns:aink="http://schemas.microsoft.com/office/drawing/2016/ink" xmlns:am3d="http://schemas.microsoft.com/office/drawing/2017/model3d" xmlns:oel="http://schemas.microsoft.com/office/2019/extlst" xmlns:w16cex="http://schemas.microsoft.com/office/word/2018/wordml/cex" xmlns:w16cid="http://schemas.microsoft.com/office/word/2016/wordml/cid" xmlns:w16="http://schemas.microsoft.com/office/word/2018/wordml" xmlns:w16du="http://schemas.microsoft.com/office/word/2023/wordml/word16du" xmlns:w16sdtdh="http://schemas.microsoft.com/office/word/2020/wordml/sdtdatahash">
             <w:pict>
               <v:shapetype w14:anchorId="2A9E9B80" id="_x0000_t202" coordsize="21600,21600" o:spt="202" path="m,l,21600r21600,l21600,xe">
                 <v:stroke joinstyle="miter"/>
@@ -1276,19 +1333,14 @@
           <w:sz w:val="22"/>
         </w:rPr>
       </w:pPr>
-    </w:p>
-    <w:p>
-      <w:pPr>
-        <w:rPr>
-          <w:rFonts w:asciiTheme="minorHAnsi" w:hAnsiTheme="minorHAnsi"/>
-          <w:sz w:val="22"/>
-        </w:rPr>
-      </w:pPr>
-      <w:r>
-        <w:rPr>
-          <w:rFonts w:asciiTheme="minorHAnsi" w:hAnsiTheme="minorHAnsi"/>
-          <w:sz w:val="22"/>
-        </w:rPr>
+      <w:bookmarkStart w:id="0" w:name="_GoBack"/>
+      <w:bookmarkEnd w:id="0"/>
+      <w:r>
+        <w:rPr>
+          <w:rFonts w:asciiTheme="minorHAnsi" w:hAnsiTheme="minorHAnsi"/>
+          <w:sz w:val="22"/>
+        </w:rPr>
+        <w:lastRenderedPageBreak/>
         <w:t xml:space="preserve">Upon further analysis of the leagues, you discover that the NLL and the PLL </w:t>
       </w:r>
       <w:r>
@@ -2337,8 +2389,6 @@
       </w:rPr>
       <w:t xml:space="preserve">Two-Sample </w:t>
     </w:r>
-    <w:bookmarkStart w:id="0" w:name="_GoBack"/>
-    <w:bookmarkEnd w:id="0"/>
     <w:r>
       <w:rPr>
         <w:rFonts w:asciiTheme="minorHAnsi" w:hAnsiTheme="minorHAnsi"/>

</xml_diff>